<commit_message>
Histogramm Verteilung - Verteilungsart
</commit_message>
<xml_diff>
--- a/Protokolle/Protokolle_Tagesleistungen.docx
+++ b/Protokolle/Protokolle_Tagesleistungen.docx
@@ -1226,11 +1226,25 @@
           <w:lang w:val="de-DE"/>
         </w:rPr>
       </w:pPr>
-      <w:r>
-        <w:rPr>
-          <w:lang w:val="de-DE"/>
-        </w:rPr>
-        <w:t xml:space="preserve">Verteilung der Features manuell und </w:t>
+      <w:proofErr w:type="spellStart"/>
+      <w:r>
+        <w:rPr>
+          <w:lang w:val="de-DE"/>
+        </w:rPr>
+        <w:t>Histogrammv</w:t>
+      </w:r>
+      <w:r>
+        <w:rPr>
+          <w:lang w:val="de-DE"/>
+        </w:rPr>
+        <w:t>erteilung</w:t>
+      </w:r>
+      <w:proofErr w:type="spellEnd"/>
+      <w:r>
+        <w:rPr>
+          <w:lang w:val="de-DE"/>
+        </w:rPr>
+        <w:t xml:space="preserve"> der Features manuell und </w:t>
       </w:r>
       <w:r>
         <w:rPr>
@@ -1268,6 +1282,40 @@
         </w:rPr>
         <w:t>r die verschiedenen probierten Features</w:t>
       </w:r>
+      <w:r>
+        <w:rPr>
+          <w:lang w:val="de-DE"/>
+        </w:rPr>
+        <w:t xml:space="preserve"> (Gau</w:t>
+      </w:r>
+      <w:r>
+        <w:rPr>
+          <w:lang w:val="de-DE"/>
+        </w:rPr>
+        <w:t>ß</w:t>
+      </w:r>
+      <w:r>
+        <w:rPr>
+          <w:lang w:val="de-DE"/>
+        </w:rPr>
+        <w:t xml:space="preserve">, </w:t>
+      </w:r>
+      <w:proofErr w:type="spellStart"/>
+      <w:r>
+        <w:rPr>
+          <w:lang w:val="de-DE"/>
+        </w:rPr>
+        <w:t>doppel</w:t>
+      </w:r>
+      <w:proofErr w:type="spellEnd"/>
+      <w:r>
+        <w:rPr>
+          <w:lang w:val="de-DE"/>
+        </w:rPr>
+        <w:t xml:space="preserve"> Peak, etc.)</w:t>
+      </w:r>
+      <w:bookmarkStart w:id="0" w:name="_GoBack"/>
+      <w:bookmarkEnd w:id="0"/>
     </w:p>
     <w:p>
       <w:pPr>
@@ -1594,19 +1642,7 @@
         <w:rPr>
           <w:lang w:val="de-DE"/>
         </w:rPr>
-        <w:t>Protokoll Tagesleistungen 2</w:t>
-      </w:r>
-      <w:r>
-        <w:rPr>
-          <w:lang w:val="de-DE"/>
-        </w:rPr>
-        <w:t>7</w:t>
-      </w:r>
-      <w:r>
-        <w:rPr>
-          <w:lang w:val="de-DE"/>
-        </w:rPr>
-        <w:t>.11.2017</w:t>
+        <w:t>Protokoll Tagesleistungen 27.11.2017</w:t>
       </w:r>
     </w:p>
     <w:p>
@@ -1939,8 +1975,6 @@
           <w:lang w:val="de-DE"/>
         </w:rPr>
       </w:pPr>
-      <w:bookmarkStart w:id="0" w:name="_GoBack"/>
-      <w:bookmarkEnd w:id="0"/>
     </w:p>
     <w:sectPr>
       <w:pgSz w:w="11906" w:h="16838"/>
@@ -3121,7 +3155,7 @@
 </file>
 
 <file path=customXml/itemProps1.xml><?xml version="1.0" encoding="utf-8"?>
-<ds:datastoreItem xmlns:ds="http://schemas.openxmlformats.org/officeDocument/2006/customXml" ds:itemID="{3068657F-0C01-4794-8F43-117DAE08A6C1}">
+<ds:datastoreItem xmlns:ds="http://schemas.openxmlformats.org/officeDocument/2006/customXml" ds:itemID="{849D132E-FD5F-40E8-A87A-5D6B7ADDD3A4}">
   <ds:schemaRefs>
     <ds:schemaRef ds:uri="http://schemas.openxmlformats.org/officeDocument/2006/bibliography"/>
   </ds:schemaRefs>

</xml_diff>